<commit_message>
Update for instructions for That Conference 2019!
</commit_message>
<xml_diff>
--- a/Magnets all around us - Instructions.docx
+++ b/Magnets all around us - Instructions.docx
@@ -5,35 +5,58 @@
     <w:p>
       <w:pPr>
         <w:pStyle w:val="Title"/>
-      </w:pPr>
-      <w:r>
+        <w:rPr>
+          <w:rFonts w:asciiTheme="minorHAnsi" w:hAnsiTheme="minorHAnsi"/>
+          <w:sz w:val="72"/>
+        </w:rPr>
+      </w:pPr>
+      <w:r>
+        <w:rPr>
+          <w:rFonts w:asciiTheme="minorHAnsi" w:hAnsiTheme="minorHAnsi"/>
+          <w:sz w:val="72"/>
+        </w:rPr>
         <w:t>Magnets all around us!</w:t>
       </w:r>
-    </w:p>
-    <w:p/>
-    <w:p>
-      <w:pPr>
-        <w:rPr>
-          <w:b/>
-        </w:rPr>
-      </w:pPr>
-      <w:r>
-        <w:rPr>
+      <w:r>
+        <w:rPr>
+          <w:rFonts w:asciiTheme="minorHAnsi" w:hAnsiTheme="minorHAnsi" w:cs="Helvetica"/>
+        </w:rPr>
+        <w:t xml:space="preserve"> </w:t>
+      </w:r>
+      <w:r>
+        <w:rPr>
+          <w:rFonts w:asciiTheme="minorHAnsi" w:hAnsiTheme="minorHAnsi" w:cs="Helvetica"/>
           <w:noProof/>
         </w:rPr>
         <w:drawing>
-          <wp:anchor distT="0" distB="0" distL="114300" distR="114300" simplePos="0" relativeHeight="251658240" behindDoc="0" locked="0" layoutInCell="1" allowOverlap="1" wp14:anchorId="12422176" wp14:editId="0E0A62F1">
+          <wp:anchor distT="0" distB="0" distL="114300" distR="114300" simplePos="0" relativeHeight="251664384" behindDoc="0" locked="0" layoutInCell="1" allowOverlap="1" wp14:anchorId="5FD72201" wp14:editId="2356F1B6">
             <wp:simplePos x="0" y="0"/>
             <wp:positionH relativeFrom="margin">
-              <wp:posOffset>4509135</wp:posOffset>
+              <wp:align>right</wp:align>
             </wp:positionH>
             <wp:positionV relativeFrom="margin">
-              <wp:posOffset>688340</wp:posOffset>
+              <wp:align>top</wp:align>
             </wp:positionV>
-            <wp:extent cx="2326005" cy="1744345"/>
-            <wp:effectExtent l="0" t="0" r="10795" b="8255"/>
-            <wp:wrapSquare wrapText="bothSides"/>
-            <wp:docPr id="1" name="Picture 1" descr="/Users/Chris/Downloads/IMG_1986.JPG"/>
+            <wp:extent cx="1689735" cy="1689735"/>
+            <wp:effectExtent l="0" t="0" r="12065" b="0"/>
+            <wp:wrapTight wrapText="bothSides">
+              <wp:wrapPolygon edited="0">
+                <wp:start x="7143" y="1299"/>
+                <wp:lineTo x="325" y="3247"/>
+                <wp:lineTo x="0" y="5844"/>
+                <wp:lineTo x="0" y="13637"/>
+                <wp:lineTo x="3247" y="20131"/>
+                <wp:lineTo x="18832" y="20131"/>
+                <wp:lineTo x="18183" y="17533"/>
+                <wp:lineTo x="19481" y="17533"/>
+                <wp:lineTo x="21430" y="14611"/>
+                <wp:lineTo x="21430" y="5844"/>
+                <wp:lineTo x="20780" y="2922"/>
+                <wp:lineTo x="13962" y="1299"/>
+                <wp:lineTo x="7143" y="1299"/>
+              </wp:wrapPolygon>
+            </wp:wrapTight>
+            <wp:docPr id="5" name="Picture 5"/>
             <wp:cNvGraphicFramePr>
               <a:graphicFrameLocks xmlns:a="http://schemas.openxmlformats.org/drawingml/2006/main" noChangeAspect="1"/>
             </wp:cNvGraphicFramePr>
@@ -41,7 +64,7 @@
               <a:graphicData uri="http://schemas.openxmlformats.org/drawingml/2006/picture">
                 <pic:pic xmlns:pic="http://schemas.openxmlformats.org/drawingml/2006/picture">
                   <pic:nvPicPr>
-                    <pic:cNvPr id="0" name="Picture 1" descr="/Users/Chris/Downloads/IMG_1986.JPG"/>
+                    <pic:cNvPr id="0" name="Picture 1"/>
                     <pic:cNvPicPr>
                       <a:picLocks noChangeAspect="1" noChangeArrowheads="1"/>
                     </pic:cNvPicPr>
@@ -62,7 +85,7 @@
                   <pic:spPr bwMode="auto">
                     <a:xfrm>
                       <a:off x="0" y="0"/>
-                      <a:ext cx="2326005" cy="1744345"/>
+                      <a:ext cx="1689735" cy="1689735"/>
                     </a:xfrm>
                     <a:prstGeom prst="rect">
                       <a:avLst/>
@@ -75,20 +98,138 @@
                 </pic:pic>
               </a:graphicData>
             </a:graphic>
-            <wp14:sizeRelH relativeFrom="margin">
+          </wp:anchor>
+        </w:drawing>
+      </w:r>
+    </w:p>
+    <w:p>
+      <w:pPr>
+        <w:rPr>
+          <w:rFonts w:asciiTheme="majorHAnsi" w:hAnsiTheme="majorHAnsi"/>
+        </w:rPr>
+      </w:pPr>
+      <w:r>
+        <w:rPr>
+          <w:rFonts w:asciiTheme="majorHAnsi" w:hAnsiTheme="majorHAnsi"/>
+        </w:rPr>
+        <w:t xml:space="preserve">Presented by the Pietschmann family! </w:t>
+      </w:r>
+      <w:r>
+        <w:rPr>
+          <w:rFonts w:asciiTheme="majorHAnsi" w:hAnsiTheme="majorHAnsi"/>
+        </w:rPr>
+        <w:sym w:font="Wingdings" w:char="F04A"/>
+      </w:r>
+    </w:p>
+    <w:p>
+      <w:pPr>
+        <w:rPr>
+          <w:rFonts w:asciiTheme="majorHAnsi" w:hAnsiTheme="majorHAnsi"/>
+        </w:rPr>
+      </w:pPr>
+    </w:p>
+    <w:p>
+      <w:pPr>
+        <w:rPr>
+          <w:rFonts w:asciiTheme="majorHAnsi" w:hAnsiTheme="majorHAnsi"/>
+        </w:rPr>
+      </w:pPr>
+      <w:r>
+        <w:rPr>
+          <w:rFonts w:asciiTheme="majorHAnsi" w:hAnsiTheme="majorHAnsi"/>
+        </w:rPr>
+        <w:t>Let’s make an electro-magnet!!</w:t>
+      </w:r>
+    </w:p>
+    <w:p>
+      <w:r>
+        <w:rPr>
+          <w:noProof/>
+        </w:rPr>
+        <w:drawing>
+          <wp:anchor distT="0" distB="0" distL="114300" distR="114300" simplePos="0" relativeHeight="251668480" behindDoc="0" locked="0" layoutInCell="1" allowOverlap="1" wp14:anchorId="180C5728" wp14:editId="6A392302">
+            <wp:simplePos x="0" y="0"/>
+            <wp:positionH relativeFrom="column">
+              <wp:posOffset>0</wp:posOffset>
+            </wp:positionH>
+            <wp:positionV relativeFrom="paragraph">
+              <wp:posOffset>182245</wp:posOffset>
+            </wp:positionV>
+            <wp:extent cx="2299335" cy="1724025"/>
+            <wp:effectExtent l="0" t="0" r="12065" b="3175"/>
+            <wp:wrapTight wrapText="bothSides">
+              <wp:wrapPolygon edited="0">
+                <wp:start x="0" y="0"/>
+                <wp:lineTo x="0" y="21322"/>
+                <wp:lineTo x="21475" y="21322"/>
+                <wp:lineTo x="21475" y="0"/>
+                <wp:lineTo x="0" y="0"/>
+              </wp:wrapPolygon>
+            </wp:wrapTight>
+            <wp:docPr id="16" name="Picture 16"/>
+            <wp:cNvGraphicFramePr>
+              <a:graphicFrameLocks xmlns:a="http://schemas.openxmlformats.org/drawingml/2006/main" noChangeAspect="1"/>
+            </wp:cNvGraphicFramePr>
+            <a:graphic xmlns:a="http://schemas.openxmlformats.org/drawingml/2006/main">
+              <a:graphicData uri="http://schemas.openxmlformats.org/drawingml/2006/picture">
+                <pic:pic xmlns:pic="http://schemas.openxmlformats.org/drawingml/2006/picture">
+                  <pic:nvPicPr>
+                    <pic:cNvPr id="16" name="IMG_3552.HEIC"/>
+                    <pic:cNvPicPr/>
+                  </pic:nvPicPr>
+                  <pic:blipFill>
+                    <a:blip r:embed="rId8" cstate="print">
+                      <a:extLst>
+                        <a:ext uri="{28A0092B-C50C-407E-A947-70E740481C1C}">
+                          <a14:useLocalDpi xmlns:a14="http://schemas.microsoft.com/office/drawing/2010/main" val="0"/>
+                        </a:ext>
+                      </a:extLst>
+                    </a:blip>
+                    <a:stretch>
+                      <a:fillRect/>
+                    </a:stretch>
+                  </pic:blipFill>
+                  <pic:spPr>
+                    <a:xfrm>
+                      <a:off x="0" y="0"/>
+                      <a:ext cx="2299335" cy="1724025"/>
+                    </a:xfrm>
+                    <a:prstGeom prst="rect">
+                      <a:avLst/>
+                    </a:prstGeom>
+                  </pic:spPr>
+                </pic:pic>
+              </a:graphicData>
+            </a:graphic>
+            <wp14:sizeRelH relativeFrom="page">
               <wp14:pctWidth>0</wp14:pctWidth>
             </wp14:sizeRelH>
-            <wp14:sizeRelV relativeFrom="margin">
+            <wp14:sizeRelV relativeFrom="page">
               <wp14:pctHeight>0</wp14:pctHeight>
             </wp14:sizeRelV>
           </wp:anchor>
         </w:drawing>
       </w:r>
-      <w:r>
-        <w:rPr>
-          <w:b/>
-        </w:rPr>
-        <w:t>What you’ll need:</w:t>
+    </w:p>
+    <w:p>
+      <w:pPr>
+        <w:rPr>
+          <w:sz w:val="40"/>
+        </w:rPr>
+      </w:pPr>
+      <w:r>
+        <w:rPr>
+          <w:sz w:val="40"/>
+        </w:rPr>
+        <w:t>Supplies</w:t>
+      </w:r>
+    </w:p>
+    <w:p>
+      <w:r>
+        <w:t>Here’s w</w:t>
+      </w:r>
+      <w:r>
+        <w:t>hat you’ll need:</w:t>
       </w:r>
     </w:p>
     <w:p>
@@ -98,9 +239,13 @@
           <w:ilvl w:val="0"/>
           <w:numId w:val="1"/>
         </w:numPr>
-      </w:pPr>
-      <w:r>
-        <w:t>1 9V battery</w:t>
+        <w:ind w:firstLine="180"/>
+      </w:pPr>
+      <w:r>
+        <w:t xml:space="preserve">a </w:t>
+      </w:r>
+      <w:r>
+        <w:t>9V battery</w:t>
       </w:r>
     </w:p>
     <w:p>
@@ -110,9 +255,13 @@
           <w:ilvl w:val="0"/>
           <w:numId w:val="1"/>
         </w:numPr>
-      </w:pPr>
-      <w:r>
-        <w:t>2 small paper clips</w:t>
+        <w:ind w:firstLine="180"/>
+      </w:pPr>
+      <w:r>
+        <w:t>a couple</w:t>
+      </w:r>
+      <w:r>
+        <w:t xml:space="preserve"> small paper clips</w:t>
       </w:r>
     </w:p>
     <w:p>
@@ -122,9 +271,13 @@
           <w:ilvl w:val="0"/>
           <w:numId w:val="1"/>
         </w:numPr>
-      </w:pPr>
-      <w:r>
-        <w:t>1 nail approx. 2½ to 3 inches long</w:t>
+        <w:ind w:firstLine="180"/>
+      </w:pPr>
+      <w:r>
+        <w:t>1 nail - about</w:t>
+      </w:r>
+      <w:r>
+        <w:t xml:space="preserve"> 2½ to 3 inches long</w:t>
       </w:r>
     </w:p>
     <w:p>
@@ -134,9 +287,19 @@
           <w:ilvl w:val="0"/>
           <w:numId w:val="1"/>
         </w:numPr>
-      </w:pPr>
-      <w:r>
-        <w:t>Approx. 4 ½ feet of insulated copper wire with 1 inch of insulation stripped off both ends</w:t>
+        <w:ind w:firstLine="180"/>
+      </w:pPr>
+      <w:r>
+        <w:t>about</w:t>
+      </w:r>
+      <w:r>
+        <w:t xml:space="preserve"> 4 ½ feet</w:t>
+      </w:r>
+      <w:r>
+        <w:t xml:space="preserve"> of insulated copper wire with ½ </w:t>
+      </w:r>
+      <w:r>
+        <w:t>inch of insulation stripped off both ends</w:t>
       </w:r>
     </w:p>
     <w:p>
@@ -146,42 +309,24 @@
           <w:ilvl w:val="0"/>
           <w:numId w:val="1"/>
         </w:numPr>
-      </w:pPr>
-      <w:r>
-        <w:t>A couple small washers or paper</w:t>
-      </w:r>
-      <w:r>
-        <w:t xml:space="preserve"> </w:t>
-      </w:r>
-      <w:r>
-        <w:t>clips to pick up with the magnet</w:t>
-      </w:r>
-    </w:p>
-    <w:p>
-      <w:pPr>
-        <w:pStyle w:val="ListParagraph"/>
-        <w:numPr>
-          <w:ilvl w:val="0"/>
-          <w:numId w:val="1"/>
-        </w:numPr>
-      </w:pPr>
-      <w:r>
-        <w:t>Some tape to secure the wire</w:t>
+        <w:ind w:firstLine="180"/>
+      </w:pPr>
+      <w:r>
+        <w:t>9V battery connector with ½ inch of insulation stripped off each wire</w:t>
       </w:r>
     </w:p>
     <w:p/>
-    <w:p/>
-    <w:p>
-      <w:pPr>
-        <w:rPr>
-          <w:b/>
-        </w:rPr>
-      </w:pPr>
-      <w:r>
-        <w:rPr>
-          <w:b/>
-        </w:rPr>
-        <w:t>Instructions:</w:t>
+    <w:p>
+      <w:pPr>
+        <w:rPr>
+          <w:sz w:val="40"/>
+        </w:rPr>
+      </w:pPr>
+      <w:r>
+        <w:rPr>
+          <w:sz w:val="40"/>
+        </w:rPr>
+        <w:t>Instructions</w:t>
       </w:r>
     </w:p>
     <w:p/>
@@ -192,12 +337,236 @@
           <w:ilvl w:val="0"/>
           <w:numId w:val="2"/>
         </w:numPr>
-      </w:pPr>
+        <w:ind w:left="450" w:hanging="450"/>
+      </w:pPr>
+      <w:r>
+        <w:rPr>
+          <w:noProof/>
+        </w:rPr>
+        <mc:AlternateContent>
+          <mc:Choice Requires="wps">
+            <w:drawing>
+              <wp:anchor distT="0" distB="0" distL="114300" distR="114300" simplePos="0" relativeHeight="251667456" behindDoc="0" locked="0" layoutInCell="1" allowOverlap="1" wp14:anchorId="3264274A" wp14:editId="5B5DD981">
+                <wp:simplePos x="0" y="0"/>
+                <wp:positionH relativeFrom="column">
+                  <wp:posOffset>470939</wp:posOffset>
+                </wp:positionH>
+                <wp:positionV relativeFrom="paragraph">
+                  <wp:posOffset>1893570</wp:posOffset>
+                </wp:positionV>
+                <wp:extent cx="2433955" cy="1717040"/>
+                <wp:effectExtent l="0" t="0" r="0" b="10160"/>
+                <wp:wrapNone/>
+                <wp:docPr id="15" name="Text Box 15"/>
+                <wp:cNvGraphicFramePr/>
+                <a:graphic xmlns:a="http://schemas.openxmlformats.org/drawingml/2006/main">
+                  <a:graphicData uri="http://schemas.microsoft.com/office/word/2010/wordprocessingShape">
+                    <wps:wsp>
+                      <wps:cNvSpPr txBox="1"/>
+                      <wps:spPr>
+                        <a:xfrm>
+                          <a:off x="0" y="0"/>
+                          <a:ext cx="2433955" cy="1717040"/>
+                        </a:xfrm>
+                        <a:prstGeom prst="rect">
+                          <a:avLst/>
+                        </a:prstGeom>
+                        <a:noFill/>
+                        <a:ln>
+                          <a:noFill/>
+                        </a:ln>
+                        <a:effectLst/>
+                      </wps:spPr>
+                      <wps:style>
+                        <a:lnRef idx="0">
+                          <a:schemeClr val="accent1"/>
+                        </a:lnRef>
+                        <a:fillRef idx="0">
+                          <a:schemeClr val="accent1"/>
+                        </a:fillRef>
+                        <a:effectRef idx="0">
+                          <a:schemeClr val="accent1"/>
+                        </a:effectRef>
+                        <a:fontRef idx="minor">
+                          <a:schemeClr val="dk1"/>
+                        </a:fontRef>
+                      </wps:style>
+                      <wps:txbx>
+                        <w:txbxContent>
+                          <w:p>
+                            <w:pPr>
+                              <w:pStyle w:val="Heading2"/>
+                              <w:spacing w:before="720" w:beforeAutospacing="0" w:after="300" w:afterAutospacing="0"/>
+                              <w:rPr>
+                                <w:rFonts w:ascii="Helvetica" w:eastAsia="Times New Roman" w:hAnsi="Helvetica"/>
+                                <w:bCs w:val="0"/>
+                                <w:color w:val="70AD47" w:themeColor="accent6"/>
+                                <w:sz w:val="160"/>
+                                <w:szCs w:val="72"/>
+                                <w14:shadow w14:blurRad="50800" w14:dist="38100" w14:dir="2700000" w14:sx="100000" w14:sy="100000" w14:kx="0" w14:ky="0" w14:algn="tl">
+                                  <w14:srgbClr w14:val="000000">
+                                    <w14:alpha w14:val="60000"/>
+                                  </w14:srgbClr>
+                                </w14:shadow>
+                                <w14:textOutline w14:w="22225" w14:cap="flat" w14:cmpd="sng" w14:algn="ctr">
+                                  <w14:noFill/>
+                                  <w14:prstDash w14:val="solid"/>
+                                  <w14:round/>
+                                </w14:textOutline>
+                              </w:rPr>
+                            </w:pPr>
+                            <w:r>
+                              <w:rPr>
+                                <w:rFonts w:ascii="MS Mincho" w:eastAsia="MS Mincho" w:hAnsi="MS Mincho" w:cs="MS Mincho"/>
+                                <w:bCs w:val="0"/>
+                                <w:color w:val="70AD47" w:themeColor="accent6"/>
+                                <w:sz w:val="160"/>
+                                <w:szCs w:val="72"/>
+                                <w14:shadow w14:blurRad="50800" w14:dist="38100" w14:dir="2700000" w14:sx="100000" w14:sy="100000" w14:kx="0" w14:ky="0" w14:algn="tl">
+                                  <w14:srgbClr w14:val="000000">
+                                    <w14:alpha w14:val="60000"/>
+                                  </w14:srgbClr>
+                                </w14:shadow>
+                                <w14:textOutline w14:w="22225" w14:cap="flat" w14:cmpd="sng" w14:algn="ctr">
+                                  <w14:noFill/>
+                                  <w14:prstDash w14:val="solid"/>
+                                  <w14:round/>
+                                </w14:textOutline>
+                              </w:rPr>
+                              <w:t>✔</w:t>
+                            </w:r>
+                          </w:p>
+                          <w:p>
+                            <w:pPr>
+                              <w:rPr>
+                                <w:b/>
+                                <w:color w:val="F7CAAC" w:themeColor="accent2" w:themeTint="66"/>
+                                <w:sz w:val="40"/>
+                                <w14:textOutline w14:w="22225" w14:cap="flat" w14:cmpd="sng" w14:algn="ctr">
+                                  <w14:solidFill>
+                                    <w14:schemeClr w14:val="accent2"/>
+                                  </w14:solidFill>
+                                  <w14:prstDash w14:val="solid"/>
+                                  <w14:round/>
+                                </w14:textOutline>
+                              </w:rPr>
+                            </w:pPr>
+                          </w:p>
+                        </w:txbxContent>
+                      </wps:txbx>
+                      <wps:bodyPr rot="0" spcFirstLastPara="0" vertOverflow="overflow" horzOverflow="overflow" vert="horz" wrap="square" lIns="91440" tIns="45720" rIns="91440" bIns="45720" numCol="1" spcCol="0" rtlCol="0" fromWordArt="0" anchor="t" anchorCtr="0" forceAA="0" compatLnSpc="1">
+                        <a:prstTxWarp prst="textNoShape">
+                          <a:avLst/>
+                        </a:prstTxWarp>
+                        <a:noAutofit/>
+                      </wps:bodyPr>
+                    </wps:wsp>
+                  </a:graphicData>
+                </a:graphic>
+                <wp14:sizeRelH relativeFrom="margin">
+                  <wp14:pctWidth>0</wp14:pctWidth>
+                </wp14:sizeRelH>
+                <wp14:sizeRelV relativeFrom="margin">
+                  <wp14:pctHeight>0</wp14:pctHeight>
+                </wp14:sizeRelV>
+              </wp:anchor>
+            </w:drawing>
+          </mc:Choice>
+          <mc:Fallback>
+            <w:pict>
+              <v:shapetype w14:anchorId="3264274A" id="_x0000_t202" coordsize="21600,21600" o:spt="202" path="m0,0l0,21600,21600,21600,21600,0xe">
+                <v:stroke joinstyle="miter"/>
+                <v:path gradientshapeok="t" o:connecttype="rect"/>
+              </v:shapetype>
+              <v:shape id="Text Box 15" o:spid="_x0000_s1026" type="#_x0000_t202" style="position:absolute;left:0;text-align:left;margin-left:37.1pt;margin-top:149.1pt;width:191.65pt;height:135.2pt;z-index:251667456;visibility:visible;mso-wrap-style:square;mso-width-percent:0;mso-height-percent:0;mso-wrap-distance-left:9pt;mso-wrap-distance-top:0;mso-wrap-distance-right:9pt;mso-wrap-distance-bottom:0;mso-position-horizontal:absolute;mso-position-horizontal-relative:text;mso-position-vertical:absolute;mso-position-vertical-relative:text;mso-width-percent:0;mso-height-percent:0;mso-width-relative:margin;mso-height-relative:margin;v-text-anchor:top" o:gfxdata="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" filled="f" stroked="f">
+                <v:textbox>
+                  <w:txbxContent>
+                    <w:p>
+                      <w:pPr>
+                        <w:pStyle w:val="Heading2"/>
+                        <w:spacing w:before="720" w:beforeAutospacing="0" w:after="300" w:afterAutospacing="0"/>
+                        <w:rPr>
+                          <w:rFonts w:ascii="Helvetica" w:eastAsia="Times New Roman" w:hAnsi="Helvetica"/>
+                          <w:bCs w:val="0"/>
+                          <w:color w:val="70AD47" w:themeColor="accent6"/>
+                          <w:sz w:val="160"/>
+                          <w:szCs w:val="72"/>
+                          <w14:shadow w14:blurRad="50800" w14:dist="38100" w14:dir="2700000" w14:sx="100000" w14:sy="100000" w14:kx="0" w14:ky="0" w14:algn="tl">
+                            <w14:srgbClr w14:val="000000">
+                              <w14:alpha w14:val="60000"/>
+                            </w14:srgbClr>
+                          </w14:shadow>
+                          <w14:textOutline w14:w="22225" w14:cap="flat" w14:cmpd="sng" w14:algn="ctr">
+                            <w14:noFill/>
+                            <w14:prstDash w14:val="solid"/>
+                            <w14:round/>
+                          </w14:textOutline>
+                        </w:rPr>
+                      </w:pPr>
+                      <w:r>
+                        <w:rPr>
+                          <w:rFonts w:ascii="MS Mincho" w:eastAsia="MS Mincho" w:hAnsi="MS Mincho" w:cs="MS Mincho"/>
+                          <w:bCs w:val="0"/>
+                          <w:color w:val="70AD47" w:themeColor="accent6"/>
+                          <w:sz w:val="160"/>
+                          <w:szCs w:val="72"/>
+                          <w14:shadow w14:blurRad="50800" w14:dist="38100" w14:dir="2700000" w14:sx="100000" w14:sy="100000" w14:kx="0" w14:ky="0" w14:algn="tl">
+                            <w14:srgbClr w14:val="000000">
+                              <w14:alpha w14:val="60000"/>
+                            </w14:srgbClr>
+                          </w14:shadow>
+                          <w14:textOutline w14:w="22225" w14:cap="flat" w14:cmpd="sng" w14:algn="ctr">
+                            <w14:noFill/>
+                            <w14:prstDash w14:val="solid"/>
+                            <w14:round/>
+                          </w14:textOutline>
+                        </w:rPr>
+                        <w:t>✔</w:t>
+                      </w:r>
+                    </w:p>
+                    <w:p>
+                      <w:pPr>
+                        <w:rPr>
+                          <w:b/>
+                          <w:color w:val="F7CAAC" w:themeColor="accent2" w:themeTint="66"/>
+                          <w:sz w:val="40"/>
+                          <w14:textOutline w14:w="22225" w14:cap="flat" w14:cmpd="sng" w14:algn="ctr">
+                            <w14:solidFill>
+                              <w14:schemeClr w14:val="accent2"/>
+                            </w14:solidFill>
+                            <w14:prstDash w14:val="solid"/>
+                            <w14:round/>
+                          </w14:textOutline>
+                        </w:rPr>
+                      </w:pPr>
+                    </w:p>
+                  </w:txbxContent>
+                </v:textbox>
+              </v:shape>
+            </w:pict>
+          </mc:Fallback>
+        </mc:AlternateContent>
+      </w:r>
       <w:r>
         <w:t>Take the Nail and the Copper Wire, and start</w:t>
       </w:r>
       <w:r>
-        <w:t xml:space="preserve"> wrapping the wire around the nail in a coil, starting at the head of the nail. Be sure to leave about 6 inches of wire hanging off the head so it can be connected to the battery later.</w:t>
+        <w:t xml:space="preserve"> wrapping the wire around the nail in a coil, starting at the head of th</w:t>
+      </w:r>
+      <w:r>
+        <w:t>e nail. Be sure to leave a couple</w:t>
+      </w:r>
+      <w:r>
+        <w:t xml:space="preserve"> inches of wire hanging off </w:t>
+      </w:r>
+      <w:r>
+        <w:t>the nail head</w:t>
+      </w:r>
+      <w:r>
+        <w:t xml:space="preserve"> so it can be </w:t>
+      </w:r>
+      <w:r>
+        <w:t>connected to the battery connector.</w:t>
       </w:r>
       <w:r>
         <w:br/>
@@ -213,9 +582,9 @@
           <w:noProof/>
         </w:rPr>
         <w:drawing>
-          <wp:inline distT="0" distB="0" distL="0" distR="0" wp14:anchorId="1DC97977" wp14:editId="5376C1F1">
-            <wp:extent cx="2187787" cy="1640840"/>
-            <wp:effectExtent l="0" t="0" r="0" b="10160"/>
+          <wp:inline distT="0" distB="0" distL="0" distR="0" wp14:anchorId="4CA37315" wp14:editId="17ED80C4">
+            <wp:extent cx="2115762" cy="1586619"/>
+            <wp:effectExtent l="0" t="0" r="0" b="0"/>
             <wp:docPr id="2" name="Picture 2" descr="/Users/Chris/Downloads/IMG_2010.JPG"/>
             <wp:cNvGraphicFramePr>
               <a:graphicFrameLocks xmlns:a="http://schemas.openxmlformats.org/drawingml/2006/main" noChangeAspect="1"/>
@@ -225,79 +594,6 @@
                 <pic:pic xmlns:pic="http://schemas.openxmlformats.org/drawingml/2006/picture">
                   <pic:nvPicPr>
                     <pic:cNvPr id="0" name="Picture 2" descr="/Users/Chris/Downloads/IMG_2010.JPG"/>
-                    <pic:cNvPicPr>
-                      <a:picLocks noChangeAspect="1" noChangeArrowheads="1"/>
-                    </pic:cNvPicPr>
-                  </pic:nvPicPr>
-                  <pic:blipFill>
-                    <a:blip r:embed="rId8" cstate="print">
-                      <a:extLst>
-                        <a:ext uri="{28A0092B-C50C-407E-A947-70E740481C1C}">
-                          <a14:useLocalDpi xmlns:a14="http://schemas.microsoft.com/office/drawing/2010/main" val="0"/>
-                        </a:ext>
-                      </a:extLst>
-                    </a:blip>
-                    <a:srcRect/>
-                    <a:stretch>
-                      <a:fillRect/>
-                    </a:stretch>
-                  </pic:blipFill>
-                  <pic:spPr bwMode="auto">
-                    <a:xfrm>
-                      <a:off x="0" y="0"/>
-                      <a:ext cx="2187787" cy="1640840"/>
-                    </a:xfrm>
-                    <a:prstGeom prst="rect">
-                      <a:avLst/>
-                    </a:prstGeom>
-                    <a:noFill/>
-                    <a:ln>
-                      <a:noFill/>
-                    </a:ln>
-                  </pic:spPr>
-                </pic:pic>
-              </a:graphicData>
-            </a:graphic>
-          </wp:inline>
-        </w:drawing>
-      </w:r>
-      <w:r>
-        <w:br/>
-      </w:r>
-    </w:p>
-    <w:p>
-      <w:pPr>
-        <w:pStyle w:val="ListParagraph"/>
-        <w:numPr>
-          <w:ilvl w:val="0"/>
-          <w:numId w:val="2"/>
-        </w:numPr>
-      </w:pPr>
-      <w:r>
-        <w:rPr>
-          <w:noProof/>
-        </w:rPr>
-        <w:drawing>
-          <wp:anchor distT="0" distB="0" distL="114300" distR="114300" simplePos="0" relativeHeight="251660288" behindDoc="0" locked="0" layoutInCell="1" allowOverlap="1" wp14:anchorId="29031E40" wp14:editId="77AC4FF8">
-            <wp:simplePos x="0" y="0"/>
-            <wp:positionH relativeFrom="margin">
-              <wp:posOffset>3217545</wp:posOffset>
-            </wp:positionH>
-            <wp:positionV relativeFrom="margin">
-              <wp:posOffset>5948680</wp:posOffset>
-            </wp:positionV>
-            <wp:extent cx="2629535" cy="1971675"/>
-            <wp:effectExtent l="0" t="0" r="12065" b="9525"/>
-            <wp:wrapSquare wrapText="bothSides"/>
-            <wp:docPr id="4" name="Picture 4" descr="/Users/Chris/Downloads/IMG_2013.JPG"/>
-            <wp:cNvGraphicFramePr>
-              <a:graphicFrameLocks xmlns:a="http://schemas.openxmlformats.org/drawingml/2006/main" noChangeAspect="1"/>
-            </wp:cNvGraphicFramePr>
-            <a:graphic xmlns:a="http://schemas.openxmlformats.org/drawingml/2006/main">
-              <a:graphicData uri="http://schemas.openxmlformats.org/drawingml/2006/picture">
-                <pic:pic xmlns:pic="http://schemas.openxmlformats.org/drawingml/2006/picture">
-                  <pic:nvPicPr>
-                    <pic:cNvPr id="0" name="Picture 4" descr="/Users/Chris/Downloads/IMG_2013.JPG"/>
                     <pic:cNvPicPr>
                       <a:picLocks noChangeAspect="1" noChangeArrowheads="1"/>
                     </pic:cNvPicPr>
@@ -318,7 +614,7 @@
                   <pic:spPr bwMode="auto">
                     <a:xfrm>
                       <a:off x="0" y="0"/>
-                      <a:ext cx="2629535" cy="1971675"/>
+                      <a:ext cx="2124084" cy="1592860"/>
                     </a:xfrm>
                     <a:prstGeom prst="rect">
                       <a:avLst/>
@@ -331,27 +627,136 @@
                 </pic:pic>
               </a:graphicData>
             </a:graphic>
-            <wp14:sizeRelH relativeFrom="margin">
-              <wp14:pctWidth>0</wp14:pctWidth>
-            </wp14:sizeRelH>
-            <wp14:sizeRelV relativeFrom="margin">
-              <wp14:pctHeight>0</wp14:pctHeight>
-            </wp14:sizeRelV>
-          </wp:anchor>
+          </wp:inline>
         </w:drawing>
       </w:r>
+    </w:p>
+    <w:p>
+      <w:pPr>
+        <w:pStyle w:val="ListParagraph"/>
+        <w:numPr>
+          <w:ilvl w:val="0"/>
+          <w:numId w:val="2"/>
+        </w:numPr>
+        <w:ind w:left="450" w:hanging="450"/>
+      </w:pPr>
       <w:r>
         <w:rPr>
           <w:noProof/>
         </w:rPr>
+        <mc:AlternateContent>
+          <mc:Choice Requires="wps">
+            <w:drawing>
+              <wp:anchor distT="0" distB="0" distL="114300" distR="114300" simplePos="0" relativeHeight="251666432" behindDoc="0" locked="0" layoutInCell="1" allowOverlap="1" wp14:anchorId="63B9118D" wp14:editId="5277C0A0">
+                <wp:simplePos x="0" y="0"/>
+                <wp:positionH relativeFrom="column">
+                  <wp:posOffset>3211830</wp:posOffset>
+                </wp:positionH>
+                <wp:positionV relativeFrom="paragraph">
+                  <wp:posOffset>437515</wp:posOffset>
+                </wp:positionV>
+                <wp:extent cx="1031240" cy="1031240"/>
+                <wp:effectExtent l="0" t="0" r="0" b="0"/>
+                <wp:wrapThrough wrapText="bothSides">
+                  <wp:wrapPolygon edited="0">
+                    <wp:start x="5320" y="2660"/>
+                    <wp:lineTo x="5320" y="3724"/>
+                    <wp:lineTo x="4256" y="11704"/>
+                    <wp:lineTo x="4256" y="12236"/>
+                    <wp:lineTo x="5320" y="19685"/>
+                    <wp:lineTo x="17557" y="19685"/>
+                    <wp:lineTo x="19685" y="19153"/>
+                    <wp:lineTo x="19685" y="6384"/>
+                    <wp:lineTo x="17025" y="2660"/>
+                    <wp:lineTo x="5320" y="2660"/>
+                  </wp:wrapPolygon>
+                </wp:wrapThrough>
+                <wp:docPr id="12" name="Multiply 12"/>
+                <wp:cNvGraphicFramePr/>
+                <a:graphic xmlns:a="http://schemas.openxmlformats.org/drawingml/2006/main">
+                  <a:graphicData uri="http://schemas.microsoft.com/office/word/2010/wordprocessingShape">
+                    <wps:wsp>
+                      <wps:cNvSpPr/>
+                      <wps:spPr>
+                        <a:xfrm>
+                          <a:off x="0" y="0"/>
+                          <a:ext cx="1031240" cy="1031240"/>
+                        </a:xfrm>
+                        <a:prstGeom prst="mathMultiply">
+                          <a:avLst/>
+                        </a:prstGeom>
+                        <a:solidFill>
+                          <a:srgbClr val="FF0000"/>
+                        </a:solidFill>
+                        <a:ln>
+                          <a:noFill/>
+                        </a:ln>
+                        <a:effectLst>
+                          <a:outerShdw blurRad="50800" dist="38100" dir="2700000" algn="tl" rotWithShape="0">
+                            <a:prstClr val="black">
+                              <a:alpha val="40000"/>
+                            </a:prstClr>
+                          </a:outerShdw>
+                        </a:effectLst>
+                      </wps:spPr>
+                      <wps:style>
+                        <a:lnRef idx="2">
+                          <a:schemeClr val="accent1">
+                            <a:shade val="50000"/>
+                          </a:schemeClr>
+                        </a:lnRef>
+                        <a:fillRef idx="1">
+                          <a:schemeClr val="accent1"/>
+                        </a:fillRef>
+                        <a:effectRef idx="0">
+                          <a:schemeClr val="accent1"/>
+                        </a:effectRef>
+                        <a:fontRef idx="minor">
+                          <a:schemeClr val="lt1"/>
+                        </a:fontRef>
+                      </wps:style>
+                      <wps:bodyPr rot="0" spcFirstLastPara="0" vertOverflow="overflow" horzOverflow="overflow" vert="horz" wrap="square" lIns="91440" tIns="45720" rIns="91440" bIns="45720" numCol="1" spcCol="0" rtlCol="0" fromWordArt="0" anchor="ctr" anchorCtr="0" forceAA="0" compatLnSpc="1">
+                        <a:prstTxWarp prst="textNoShape">
+                          <a:avLst/>
+                        </a:prstTxWarp>
+                        <a:noAutofit/>
+                      </wps:bodyPr>
+                    </wps:wsp>
+                  </a:graphicData>
+                </a:graphic>
+                <wp14:sizeRelH relativeFrom="margin">
+                  <wp14:pctWidth>0</wp14:pctWidth>
+                </wp14:sizeRelH>
+                <wp14:sizeRelV relativeFrom="margin">
+                  <wp14:pctHeight>0</wp14:pctHeight>
+                </wp14:sizeRelV>
+              </wp:anchor>
+            </w:drawing>
+          </mc:Choice>
+          <mc:Fallback>
+            <w:pict>
+              <v:shape w14:anchorId="55F304C7" id="Multiply 12" o:spid="_x0000_s1026" style="position:absolute;margin-left:252.9pt;margin-top:34.45pt;width:81.2pt;height:81.2pt;z-index:251666432;visibility:visible;mso-wrap-style:square;mso-width-percent:0;mso-height-percent:0;mso-wrap-distance-left:9pt;mso-wrap-distance-top:0;mso-wrap-distance-right:9pt;mso-wrap-distance-bottom:0;mso-position-horizontal:absolute;mso-position-horizontal-relative:text;mso-position-vertical:absolute;mso-position-vertical-relative:text;mso-width-percent:0;mso-height-percent:0;mso-width-relative:margin;mso-height-relative:margin;v-text-anchor:middle" coordsize="1031240,1031240" o:gfxdata="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" path="m161925,333432l333432,161925,515620,344113,697808,161925,869315,333432,687127,515620,869315,697808,697808,869315,515620,687127,333432,869315,161925,697808,344113,515620,161925,333432xe" fillcolor="red" stroked="f" strokeweight="1pt">
+                <v:stroke joinstyle="miter"/>
+                <v:shadow on="t" opacity="26214f" mv:blur="50800f" origin="-.5,-.5" offset="26941emu,26941emu"/>
+                <v:path arrowok="t" o:connecttype="custom" o:connectlocs="161925,333432;333432,161925;515620,344113;697808,161925;869315,333432;687127,515620;869315,697808;697808,869315;515620,687127;333432,869315;161925,697808;344113,515620;161925,333432" o:connectangles="0,0,0,0,0,0,0,0,0,0,0,0,0"/>
+                <w10:wrap type="through"/>
+              </v:shape>
+            </w:pict>
+          </mc:Fallback>
+        </mc:AlternateContent>
+      </w:r>
+      <w:r>
+        <w:rPr>
+          <w:noProof/>
+        </w:rPr>
         <w:drawing>
-          <wp:anchor distT="0" distB="0" distL="114300" distR="114300" simplePos="0" relativeHeight="251659264" behindDoc="0" locked="0" layoutInCell="1" allowOverlap="1" wp14:anchorId="2884CB51" wp14:editId="10090FDC">
+          <wp:anchor distT="0" distB="0" distL="114300" distR="114300" simplePos="0" relativeHeight="251659264" behindDoc="0" locked="0" layoutInCell="1" allowOverlap="1" wp14:anchorId="2884CB51" wp14:editId="172C4465">
             <wp:simplePos x="0" y="0"/>
             <wp:positionH relativeFrom="margin">
-              <wp:posOffset>471170</wp:posOffset>
+              <wp:posOffset>471805</wp:posOffset>
             </wp:positionH>
             <wp:positionV relativeFrom="margin">
-              <wp:posOffset>5948680</wp:posOffset>
+              <wp:posOffset>6446520</wp:posOffset>
             </wp:positionV>
             <wp:extent cx="2629535" cy="1971675"/>
             <wp:effectExtent l="0" t="0" r="12065" b="9525"/>
@@ -408,234 +813,22 @@
         </w:drawing>
       </w:r>
       <w:r>
-        <w:t xml:space="preserve">Coil the wire around the nail </w:t>
-      </w:r>
-      <w:r>
-        <w:t>tightly. Make sure to not leave any gaps between winds of the wire. The more time</w:t>
-      </w:r>
-      <w:r>
-        <w:t>s</w:t>
-      </w:r>
-      <w:r>
-        <w:t xml:space="preserve"> you wind the wire around the nail, the stronger the </w:t>
-      </w:r>
-      <w:r>
-        <w:t xml:space="preserve">magnet </w:t>
-      </w:r>
-      <w:r>
-        <w:t>will be.</w:t>
-      </w:r>
-      <w:r>
-        <w:br/>
-      </w:r>
-    </w:p>
-    <w:p>
-      <w:r>
         <w:rPr>
           <w:noProof/>
         </w:rPr>
-        <mc:AlternateContent>
-          <mc:Choice Requires="wps">
-            <w:drawing>
-              <wp:anchor distT="0" distB="0" distL="114300" distR="114300" simplePos="0" relativeHeight="251663360" behindDoc="0" locked="0" layoutInCell="1" allowOverlap="1" wp14:anchorId="43BD4EA0" wp14:editId="507E34E7">
-                <wp:simplePos x="0" y="0"/>
-                <wp:positionH relativeFrom="column">
-                  <wp:posOffset>3517900</wp:posOffset>
-                </wp:positionH>
-                <wp:positionV relativeFrom="paragraph">
-                  <wp:posOffset>133985</wp:posOffset>
-                </wp:positionV>
-                <wp:extent cx="1981835" cy="1252220"/>
-                <wp:effectExtent l="25400" t="25400" r="75565" b="68580"/>
-                <wp:wrapNone/>
-                <wp:docPr id="8" name="Straight Connector 8"/>
-                <wp:cNvGraphicFramePr/>
-                <a:graphic xmlns:a="http://schemas.openxmlformats.org/drawingml/2006/main">
-                  <a:graphicData uri="http://schemas.microsoft.com/office/word/2010/wordprocessingShape">
-                    <wps:wsp>
-                      <wps:cNvCnPr/>
-                      <wps:spPr>
-                        <a:xfrm flipV="1">
-                          <a:off x="0" y="0"/>
-                          <a:ext cx="1981835" cy="1252220"/>
-                        </a:xfrm>
-                        <a:prstGeom prst="line">
-                          <a:avLst/>
-                        </a:prstGeom>
-                        <a:ln w="76200">
-                          <a:solidFill>
-                            <a:srgbClr val="FF0000"/>
-                          </a:solidFill>
-                        </a:ln>
-                      </wps:spPr>
-                      <wps:style>
-                        <a:lnRef idx="1">
-                          <a:schemeClr val="accent1"/>
-                        </a:lnRef>
-                        <a:fillRef idx="0">
-                          <a:schemeClr val="accent1"/>
-                        </a:fillRef>
-                        <a:effectRef idx="0">
-                          <a:schemeClr val="accent1"/>
-                        </a:effectRef>
-                        <a:fontRef idx="minor">
-                          <a:schemeClr val="tx1"/>
-                        </a:fontRef>
-                      </wps:style>
-                      <wps:bodyPr/>
-                    </wps:wsp>
-                  </a:graphicData>
-                </a:graphic>
-                <wp14:sizeRelH relativeFrom="margin">
-                  <wp14:pctWidth>0</wp14:pctWidth>
-                </wp14:sizeRelH>
-                <wp14:sizeRelV relativeFrom="margin">
-                  <wp14:pctHeight>0</wp14:pctHeight>
-                </wp14:sizeRelV>
-              </wp:anchor>
-            </w:drawing>
-          </mc:Choice>
-          <mc:Fallback>
-            <w:pict>
-              <v:line w14:anchorId="7C6BE54A" id="Straight Connector 8" o:spid="_x0000_s1026" style="position:absolute;flip:y;z-index:251663360;visibility:visible;mso-wrap-style:square;mso-width-percent:0;mso-height-percent:0;mso-wrap-distance-left:9pt;mso-wrap-distance-top:0;mso-wrap-distance-right:9pt;mso-wrap-distance-bottom:0;mso-position-horizontal:absolute;mso-position-horizontal-relative:text;mso-position-vertical:absolute;mso-position-vertical-relative:text;mso-width-percent:0;mso-height-percent:0;mso-width-relative:margin;mso-height-relative:margin" from="277pt,10.55pt" to="433.05pt,109.15pt" o:gfxdata="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" strokecolor="red" strokeweight="6pt">
-                <v:stroke joinstyle="miter"/>
-              </v:line>
-            </w:pict>
-          </mc:Fallback>
-        </mc:AlternateContent>
-      </w:r>
-      <w:r>
-        <w:rPr>
-          <w:noProof/>
-        </w:rPr>
-        <mc:AlternateContent>
-          <mc:Choice Requires="wps">
-            <w:drawing>
-              <wp:anchor distT="0" distB="0" distL="114300" distR="114300" simplePos="0" relativeHeight="251661312" behindDoc="0" locked="0" layoutInCell="1" allowOverlap="1" wp14:anchorId="07CA5A50" wp14:editId="78F75679">
-                <wp:simplePos x="0" y="0"/>
-                <wp:positionH relativeFrom="column">
-                  <wp:posOffset>3441699</wp:posOffset>
-                </wp:positionH>
-                <wp:positionV relativeFrom="paragraph">
-                  <wp:posOffset>131445</wp:posOffset>
-                </wp:positionV>
-                <wp:extent cx="2058035" cy="1259840"/>
-                <wp:effectExtent l="25400" t="25400" r="75565" b="60960"/>
-                <wp:wrapNone/>
-                <wp:docPr id="7" name="Straight Connector 7"/>
-                <wp:cNvGraphicFramePr/>
-                <a:graphic xmlns:a="http://schemas.openxmlformats.org/drawingml/2006/main">
-                  <a:graphicData uri="http://schemas.microsoft.com/office/word/2010/wordprocessingShape">
-                    <wps:wsp>
-                      <wps:cNvCnPr/>
-                      <wps:spPr>
-                        <a:xfrm>
-                          <a:off x="0" y="0"/>
-                          <a:ext cx="2058035" cy="1259840"/>
-                        </a:xfrm>
-                        <a:prstGeom prst="line">
-                          <a:avLst/>
-                        </a:prstGeom>
-                        <a:ln w="76200">
-                          <a:solidFill>
-                            <a:srgbClr val="FF0000"/>
-                          </a:solidFill>
-                        </a:ln>
-                      </wps:spPr>
-                      <wps:style>
-                        <a:lnRef idx="1">
-                          <a:schemeClr val="accent1"/>
-                        </a:lnRef>
-                        <a:fillRef idx="0">
-                          <a:schemeClr val="accent1"/>
-                        </a:fillRef>
-                        <a:effectRef idx="0">
-                          <a:schemeClr val="accent1"/>
-                        </a:effectRef>
-                        <a:fontRef idx="minor">
-                          <a:schemeClr val="tx1"/>
-                        </a:fontRef>
-                      </wps:style>
-                      <wps:bodyPr/>
-                    </wps:wsp>
-                  </a:graphicData>
-                </a:graphic>
-                <wp14:sizeRelV relativeFrom="margin">
-                  <wp14:pctHeight>0</wp14:pctHeight>
-                </wp14:sizeRelV>
-              </wp:anchor>
-            </w:drawing>
-          </mc:Choice>
-          <mc:Fallback>
-            <w:pict>
-              <v:line w14:anchorId="4CA8439E" id="Straight Connector 7" o:spid="_x0000_s1026" style="position:absolute;z-index:251661312;visibility:visible;mso-wrap-style:square;mso-height-percent:0;mso-wrap-distance-left:9pt;mso-wrap-distance-top:0;mso-wrap-distance-right:9pt;mso-wrap-distance-bottom:0;mso-position-horizontal:absolute;mso-position-horizontal-relative:text;mso-position-vertical:absolute;mso-position-vertical-relative:text;mso-height-percent:0;mso-height-relative:margin" from="271pt,10.35pt" to="433.05pt,109.55pt" o:gfxdata="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" strokecolor="red" strokeweight="6pt">
-                <v:stroke joinstyle="miter"/>
-              </v:line>
-            </w:pict>
-          </mc:Fallback>
-        </mc:AlternateContent>
-      </w:r>
-    </w:p>
-    <w:p/>
-    <w:p/>
-    <w:p/>
-    <w:p/>
-    <w:p/>
-    <w:p/>
-    <w:p/>
-    <w:p/>
-    <w:p/>
-    <w:p/>
-    <w:p>
-      <w:r>
-        <w:tab/>
-      </w:r>
-      <w:proofErr w:type="gramStart"/>
-      <w:r>
-        <w:t>Continue on</w:t>
-      </w:r>
-      <w:proofErr w:type="gramEnd"/>
-      <w:r>
-        <w:t xml:space="preserve"> the other side of the page. </w:t>
-      </w:r>
-      <w:r>
-        <w:sym w:font="Wingdings" w:char="F04A"/>
-      </w:r>
-    </w:p>
-    <w:p/>
-    <w:p/>
-    <w:p/>
-    <w:p>
-      <w:pPr>
-        <w:pStyle w:val="ListParagraph"/>
-        <w:numPr>
-          <w:ilvl w:val="0"/>
-          <w:numId w:val="2"/>
-        </w:numPr>
-      </w:pPr>
-      <w:r>
-        <w:lastRenderedPageBreak/>
-        <w:t>Wind</w:t>
-      </w:r>
-      <w:bookmarkStart w:id="0" w:name="_GoBack"/>
-      <w:bookmarkEnd w:id="0"/>
-      <w:r>
-        <w:t xml:space="preserve"> the wire until there’s about 6 inches of wire hanging off each end. Use some tape to hold the wire on the nail.</w:t>
-      </w:r>
-    </w:p>
-    <w:p>
-      <w:pPr>
-        <w:pStyle w:val="ListParagraph"/>
-      </w:pPr>
-      <w:r>
-        <w:rPr>
-          <w:noProof/>
-        </w:rPr>
         <w:drawing>
-          <wp:inline distT="0" distB="0" distL="0" distR="0" wp14:anchorId="0587C308" wp14:editId="4451C639">
-            <wp:extent cx="2451735" cy="1837665"/>
-            <wp:effectExtent l="0" t="0" r="0" b="0"/>
-            <wp:docPr id="9" name="Picture 9" descr="/Users/Chris/Downloads/IMG_1995.JPG"/>
+          <wp:anchor distT="0" distB="0" distL="114300" distR="114300" simplePos="0" relativeHeight="251660288" behindDoc="0" locked="0" layoutInCell="1" allowOverlap="1" wp14:anchorId="29031E40" wp14:editId="6B7C35E3">
+            <wp:simplePos x="0" y="0"/>
+            <wp:positionH relativeFrom="margin">
+              <wp:posOffset>3284220</wp:posOffset>
+            </wp:positionH>
+            <wp:positionV relativeFrom="margin">
+              <wp:posOffset>6446520</wp:posOffset>
+            </wp:positionV>
+            <wp:extent cx="2629535" cy="1971675"/>
+            <wp:effectExtent l="0" t="0" r="12065" b="9525"/>
+            <wp:wrapSquare wrapText="bothSides"/>
+            <wp:docPr id="4" name="Picture 4" descr="/Users/Chris/Downloads/IMG_2013.JPG"/>
             <wp:cNvGraphicFramePr>
               <a:graphicFrameLocks xmlns:a="http://schemas.openxmlformats.org/drawingml/2006/main" noChangeAspect="1"/>
             </wp:cNvGraphicFramePr>
@@ -643,7 +836,7 @@
               <a:graphicData uri="http://schemas.openxmlformats.org/drawingml/2006/picture">
                 <pic:pic xmlns:pic="http://schemas.openxmlformats.org/drawingml/2006/picture">
                   <pic:nvPicPr>
-                    <pic:cNvPr id="0" name="Picture 5" descr="/Users/Chris/Downloads/IMG_1995.JPG"/>
+                    <pic:cNvPr id="0" name="Picture 4" descr="/Users/Chris/Downloads/IMG_2013.JPG"/>
                     <pic:cNvPicPr>
                       <a:picLocks noChangeAspect="1" noChangeArrowheads="1"/>
                     </pic:cNvPicPr>
@@ -664,7 +857,7 @@
                   <pic:spPr bwMode="auto">
                     <a:xfrm>
                       <a:off x="0" y="0"/>
-                      <a:ext cx="2477115" cy="1856688"/>
+                      <a:ext cx="2629535" cy="1971675"/>
                     </a:xfrm>
                     <a:prstGeom prst="rect">
                       <a:avLst/>
@@ -677,13 +870,121 @@
                 </pic:pic>
               </a:graphicData>
             </a:graphic>
-          </wp:inline>
+            <wp14:sizeRelH relativeFrom="margin">
+              <wp14:pctWidth>0</wp14:pctWidth>
+            </wp14:sizeRelH>
+            <wp14:sizeRelV relativeFrom="margin">
+              <wp14:pctHeight>0</wp14:pctHeight>
+            </wp14:sizeRelV>
+          </wp:anchor>
         </w:drawing>
       </w:r>
       <w:r>
+        <w:t xml:space="preserve">Coil the wire around the nail </w:t>
+      </w:r>
+      <w:r>
+        <w:t>tightly. Make sure to not leave any gaps between winds of the wire. The more time</w:t>
+      </w:r>
+      <w:r>
+        <w:t>s</w:t>
+      </w:r>
+      <w:r>
+        <w:t xml:space="preserve"> you</w:t>
+      </w:r>
+      <w:r>
+        <w:t xml:space="preserve"> wind the wire around the nail </w:t>
+      </w:r>
+      <w:r>
+        <w:t xml:space="preserve">the stronger the </w:t>
+      </w:r>
+      <w:r>
+        <w:t>electro-</w:t>
+      </w:r>
+      <w:r>
+        <w:t xml:space="preserve">magnet </w:t>
+      </w:r>
+      <w:r>
+        <w:t>will be.</w:t>
+      </w:r>
+      <w:r>
         <w:br/>
       </w:r>
     </w:p>
+    <w:p>
+      <w:pPr>
+        <w:ind w:left="450" w:hanging="450"/>
+      </w:pPr>
+    </w:p>
+    <w:p>
+      <w:pPr>
+        <w:ind w:left="450" w:hanging="450"/>
+      </w:pPr>
+    </w:p>
+    <w:p>
+      <w:pPr>
+        <w:ind w:left="450" w:hanging="450"/>
+      </w:pPr>
+    </w:p>
+    <w:p>
+      <w:pPr>
+        <w:ind w:left="450" w:hanging="450"/>
+      </w:pPr>
+    </w:p>
+    <w:p>
+      <w:pPr>
+        <w:ind w:left="450" w:hanging="450"/>
+      </w:pPr>
+    </w:p>
+    <w:p>
+      <w:pPr>
+        <w:ind w:left="450" w:hanging="450"/>
+      </w:pPr>
+    </w:p>
+    <w:p>
+      <w:pPr>
+        <w:ind w:left="450" w:hanging="450"/>
+      </w:pPr>
+    </w:p>
+    <w:p>
+      <w:pPr>
+        <w:ind w:left="450" w:hanging="450"/>
+      </w:pPr>
+    </w:p>
+    <w:p>
+      <w:pPr>
+        <w:ind w:left="450" w:hanging="450"/>
+      </w:pPr>
+    </w:p>
+    <w:p>
+      <w:pPr>
+        <w:ind w:left="450" w:hanging="450"/>
+      </w:pPr>
+    </w:p>
+    <w:p>
+      <w:pPr>
+        <w:ind w:left="450" w:hanging="450"/>
+      </w:pPr>
+      <w:r>
+        <w:tab/>
+      </w:r>
+    </w:p>
+    <w:p>
+      <w:pPr>
+        <w:ind w:left="450" w:hanging="450"/>
+      </w:pPr>
+      <w:r>
+        <w:t>Continue on</w:t>
+      </w:r>
+      <w:r>
+        <w:t xml:space="preserve"> the other side of the page. </w:t>
+      </w:r>
+      <w:r>
+        <w:sym w:font="Wingdings" w:char="F04A"/>
+      </w:r>
+    </w:p>
+    <w:p/>
+    <w:p/>
+    <w:p/>
     <w:p>
       <w:pPr>
         <w:pStyle w:val="ListParagraph"/>
@@ -691,19 +992,44 @@
           <w:ilvl w:val="0"/>
           <w:numId w:val="2"/>
         </w:numPr>
-      </w:pPr>
-      <w:r>
-        <w:t>Twist each of the bare ends of the copper wire to a small paperclip.</w:t>
+        <w:ind w:left="450" w:hanging="450"/>
+      </w:pPr>
+      <w:r>
+        <w:t>Win</w:t>
+      </w:r>
+      <w:r>
+        <w:t>d the wire until there’s a couple</w:t>
+      </w:r>
+      <w:r>
+        <w:t xml:space="preserve"> inches of wire hanging off each end. </w:t>
+      </w:r>
+      <w:r>
+        <w:t xml:space="preserve">If necessary, use </w:t>
+      </w:r>
+      <w:r>
+        <w:t>some tape to hold the wire on the nail.</w:t>
       </w:r>
       <w:r>
         <w:rPr>
           <w:noProof/>
         </w:rPr>
+        <w:t xml:space="preserve"> </w:t>
+      </w:r>
+    </w:p>
+    <w:p>
+      <w:pPr>
+        <w:pStyle w:val="ListParagraph"/>
+        <w:ind w:left="450"/>
+      </w:pPr>
+      <w:r>
+        <w:rPr>
+          <w:noProof/>
+        </w:rPr>
         <w:drawing>
-          <wp:inline distT="0" distB="0" distL="0" distR="0" wp14:anchorId="1DDB17B2" wp14:editId="7928B90A">
-            <wp:extent cx="2451735" cy="1837664"/>
-            <wp:effectExtent l="0" t="0" r="0" b="0"/>
-            <wp:docPr id="10" name="Picture 10" descr="/Users/Chris/Downloads/IMG_1991.JPG"/>
+          <wp:inline distT="0" distB="0" distL="0" distR="0" wp14:anchorId="3CF1D6B4" wp14:editId="5DCDC14D">
+            <wp:extent cx="2008390" cy="1410939"/>
+            <wp:effectExtent l="0" t="0" r="0" b="12065"/>
+            <wp:docPr id="17" name="Picture 17" descr="../../../Downloads/IMG_3553.jpg"/>
             <wp:cNvGraphicFramePr>
               <a:graphicFrameLocks xmlns:a="http://schemas.openxmlformats.org/drawingml/2006/main" noChangeAspect="1"/>
             </wp:cNvGraphicFramePr>
@@ -711,7 +1037,7 @@
               <a:graphicData uri="http://schemas.openxmlformats.org/drawingml/2006/picture">
                 <pic:pic xmlns:pic="http://schemas.openxmlformats.org/drawingml/2006/picture">
                   <pic:nvPicPr>
-                    <pic:cNvPr id="0" name="Picture 6" descr="/Users/Chris/Downloads/IMG_1991.JPG"/>
+                    <pic:cNvPr id="0" name="Picture 3" descr="../../../Downloads/IMG_3553.jpg"/>
                     <pic:cNvPicPr>
                       <a:picLocks noChangeAspect="1" noChangeArrowheads="1"/>
                     </pic:cNvPicPr>
@@ -732,7 +1058,7 @@
                   <pic:spPr bwMode="auto">
                     <a:xfrm>
                       <a:off x="0" y="0"/>
-                      <a:ext cx="2494235" cy="1869520"/>
+                      <a:ext cx="2017878" cy="1417605"/>
                     </a:xfrm>
                     <a:prstGeom prst="rect">
                       <a:avLst/>
@@ -749,32 +1075,14 @@
         </w:drawing>
       </w:r>
       <w:r>
-        <w:br/>
-      </w:r>
-    </w:p>
-    <w:p>
-      <w:pPr>
-        <w:pStyle w:val="ListParagraph"/>
-        <w:numPr>
-          <w:ilvl w:val="0"/>
-          <w:numId w:val="2"/>
-        </w:numPr>
-      </w:pPr>
-      <w:r>
-        <w:t>Bend the paperclips slightly and connect them to the 2 contacts on the 9V battery. Make sure they stay separated, and do not touch each other. You can use a little tape to help them stay if necessary.</w:t>
-      </w:r>
-      <w:r>
-        <w:br/>
-      </w:r>
-      <w:r>
         <w:rPr>
           <w:noProof/>
         </w:rPr>
         <w:drawing>
-          <wp:inline distT="0" distB="0" distL="0" distR="0" wp14:anchorId="05EC4DDD" wp14:editId="4F981B4A">
-            <wp:extent cx="2375535" cy="1780549"/>
-            <wp:effectExtent l="0" t="0" r="12065" b="0"/>
-            <wp:docPr id="11" name="Picture 11" descr="../Downloads/IMG_2015.JPG"/>
+          <wp:inline distT="0" distB="0" distL="0" distR="0" wp14:anchorId="119155E4" wp14:editId="0F98C108">
+            <wp:extent cx="1918335" cy="1437862"/>
+            <wp:effectExtent l="0" t="0" r="12065" b="10160"/>
+            <wp:docPr id="9" name="Picture 9" descr="/Users/Chris/Downloads/IMG_1995.JPG"/>
             <wp:cNvGraphicFramePr>
               <a:graphicFrameLocks xmlns:a="http://schemas.openxmlformats.org/drawingml/2006/main" noChangeAspect="1"/>
             </wp:cNvGraphicFramePr>
@@ -782,7 +1090,7 @@
               <a:graphicData uri="http://schemas.openxmlformats.org/drawingml/2006/picture">
                 <pic:pic xmlns:pic="http://schemas.openxmlformats.org/drawingml/2006/picture">
                   <pic:nvPicPr>
-                    <pic:cNvPr id="0" name="Picture 7" descr="../Downloads/IMG_2015.JPG"/>
+                    <pic:cNvPr id="0" name="Picture 5" descr="/Users/Chris/Downloads/IMG_1995.JPG"/>
                     <pic:cNvPicPr>
                       <a:picLocks noChangeAspect="1" noChangeArrowheads="1"/>
                     </pic:cNvPicPr>
@@ -803,7 +1111,7 @@
                   <pic:spPr bwMode="auto">
                     <a:xfrm>
                       <a:off x="0" y="0"/>
-                      <a:ext cx="2403742" cy="1801691"/>
+                      <a:ext cx="1940912" cy="1454785"/>
                     </a:xfrm>
                     <a:prstGeom prst="rect">
                       <a:avLst/>
@@ -819,11 +1127,9 @@
           </wp:inline>
         </w:drawing>
       </w:r>
-    </w:p>
-    <w:p>
-      <w:pPr>
-        <w:pStyle w:val="ListParagraph"/>
-      </w:pPr>
+      <w:r>
+        <w:br/>
+      </w:r>
     </w:p>
     <w:p>
       <w:pPr>
@@ -832,12 +1138,71 @@
           <w:ilvl w:val="0"/>
           <w:numId w:val="2"/>
         </w:numPr>
-      </w:pPr>
-      <w:r>
-        <w:t>Pick up the nail and try picking up the small washers or paperclips with it. When connected to the battery it will be turned into an electromagnet. Disconnecting one of the wires from the battery will cause the nail to lose its magnetism again.</w:t>
+        <w:ind w:left="360"/>
+      </w:pPr>
+      <w:r>
+        <w:t>Twist each end of the wire on the nail to the wires on the 9V battery connector</w:t>
+      </w:r>
+      <w:r>
+        <w:t>.</w:t>
+      </w:r>
+      <w:r>
+        <w:br/>
+      </w:r>
+      <w:r>
+        <w:rPr>
+          <w:noProof/>
+        </w:rPr>
+        <w:drawing>
+          <wp:inline distT="0" distB="0" distL="0" distR="0" wp14:anchorId="7A91EB83" wp14:editId="118340AD">
+            <wp:extent cx="1918335" cy="1438751"/>
+            <wp:effectExtent l="0" t="0" r="12065" b="9525"/>
+            <wp:docPr id="18" name="Picture 18"/>
+            <wp:cNvGraphicFramePr>
+              <a:graphicFrameLocks xmlns:a="http://schemas.openxmlformats.org/drawingml/2006/main" noChangeAspect="1"/>
+            </wp:cNvGraphicFramePr>
+            <a:graphic xmlns:a="http://schemas.openxmlformats.org/drawingml/2006/main">
+              <a:graphicData uri="http://schemas.openxmlformats.org/drawingml/2006/picture">
+                <pic:pic xmlns:pic="http://schemas.openxmlformats.org/drawingml/2006/picture">
+                  <pic:nvPicPr>
+                    <pic:cNvPr id="18" name="IMG_3554.HEIC"/>
+                    <pic:cNvPicPr/>
+                  </pic:nvPicPr>
+                  <pic:blipFill>
+                    <a:blip r:embed="rId14" cstate="print">
+                      <a:extLst>
+                        <a:ext uri="{28A0092B-C50C-407E-A947-70E740481C1C}">
+                          <a14:useLocalDpi xmlns:a14="http://schemas.microsoft.com/office/drawing/2010/main" val="0"/>
+                        </a:ext>
+                      </a:extLst>
+                    </a:blip>
+                    <a:stretch>
+                      <a:fillRect/>
+                    </a:stretch>
+                  </pic:blipFill>
+                  <pic:spPr>
+                    <a:xfrm>
+                      <a:off x="0" y="0"/>
+                      <a:ext cx="1921684" cy="1441263"/>
+                    </a:xfrm>
+                    <a:prstGeom prst="rect">
+                      <a:avLst/>
+                    </a:prstGeom>
+                  </pic:spPr>
+                </pic:pic>
+              </a:graphicData>
+            </a:graphic>
+          </wp:inline>
+        </w:drawing>
       </w:r>
     </w:p>
     <w:p/>
+    <w:p>
+      <w:pPr>
+        <w:pStyle w:val="ListParagraph"/>
+        <w:ind w:left="360"/>
+      </w:pPr>
+    </w:p>
     <w:p>
       <w:pPr>
         <w:pStyle w:val="ListParagraph"/>
@@ -845,13 +1210,157 @@
           <w:ilvl w:val="0"/>
           <w:numId w:val="2"/>
         </w:numPr>
-      </w:pPr>
-      <w:r>
-        <w:t>When finished, be sure to disconnect the wires from the battery, so you can play again later. Leave it disconnected when not playing.</w:t>
-      </w:r>
+        <w:ind w:left="360"/>
+      </w:pPr>
+      <w:r>
+        <w:t>Connect the 9V battery to the connector to turn the nail into an electro-magnet!</w:t>
+      </w:r>
+    </w:p>
+    <w:p>
+      <w:pPr>
+        <w:pStyle w:val="ListParagraph"/>
+        <w:ind w:left="360"/>
+      </w:pPr>
+      <w:r>
+        <w:rPr>
+          <w:noProof/>
+        </w:rPr>
+        <w:drawing>
+          <wp:inline distT="0" distB="0" distL="0" distR="0" wp14:anchorId="59AFD5B5" wp14:editId="2842E196">
+            <wp:extent cx="1918335" cy="1438750"/>
+            <wp:effectExtent l="0" t="0" r="12065" b="9525"/>
+            <wp:docPr id="19" name="Picture 19"/>
+            <wp:cNvGraphicFramePr>
+              <a:graphicFrameLocks xmlns:a="http://schemas.openxmlformats.org/drawingml/2006/main" noChangeAspect="1"/>
+            </wp:cNvGraphicFramePr>
+            <a:graphic xmlns:a="http://schemas.openxmlformats.org/drawingml/2006/main">
+              <a:graphicData uri="http://schemas.openxmlformats.org/drawingml/2006/picture">
+                <pic:pic xmlns:pic="http://schemas.openxmlformats.org/drawingml/2006/picture">
+                  <pic:nvPicPr>
+                    <pic:cNvPr id="19" name="IMG_3555.HEIC"/>
+                    <pic:cNvPicPr/>
+                  </pic:nvPicPr>
+                  <pic:blipFill>
+                    <a:blip r:embed="rId15" cstate="print">
+                      <a:extLst>
+                        <a:ext uri="{28A0092B-C50C-407E-A947-70E740481C1C}">
+                          <a14:useLocalDpi xmlns:a14="http://schemas.microsoft.com/office/drawing/2010/main" val="0"/>
+                        </a:ext>
+                      </a:extLst>
+                    </a:blip>
+                    <a:stretch>
+                      <a:fillRect/>
+                    </a:stretch>
+                  </pic:blipFill>
+                  <pic:spPr>
+                    <a:xfrm>
+                      <a:off x="0" y="0"/>
+                      <a:ext cx="1923994" cy="1442994"/>
+                    </a:xfrm>
+                    <a:prstGeom prst="rect">
+                      <a:avLst/>
+                    </a:prstGeom>
+                  </pic:spPr>
+                </pic:pic>
+              </a:graphicData>
+            </a:graphic>
+          </wp:inline>
+        </w:drawing>
+      </w:r>
+    </w:p>
+    <w:p>
+      <w:pPr>
+        <w:pStyle w:val="ListParagraph"/>
+        <w:ind w:left="360"/>
+        <w:rPr>
+          <w:i/>
+        </w:rPr>
+      </w:pPr>
+      <w:r>
+        <w:br/>
+      </w:r>
+      <w:r>
+        <w:rPr>
+          <w:i/>
+        </w:rPr>
+        <w:t xml:space="preserve">Note: </w:t>
+      </w:r>
+      <w:r>
+        <w:rPr>
+          <w:i/>
+        </w:rPr>
+        <w:t>Be sure not to let the twisted wire ends touch as that will short circuit the battery and prevent the magnet from working. A little tape could be used on one of them to help prevent this.</w:t>
+      </w:r>
+    </w:p>
+    <w:p/>
+    <w:p>
+      <w:pPr>
+        <w:pStyle w:val="ListParagraph"/>
+        <w:numPr>
+          <w:ilvl w:val="0"/>
+          <w:numId w:val="2"/>
+        </w:numPr>
+        <w:ind w:left="360"/>
+      </w:pPr>
+      <w:r>
+        <w:t xml:space="preserve">Pick up the nail and try picking up the </w:t>
+      </w:r>
+      <w:r>
+        <w:t>paperclips with it.</w:t>
+      </w:r>
+      <w:r>
+        <w:br/>
+      </w:r>
+      <w:r>
+        <w:t>When connected to the battery it will b</w:t>
+      </w:r>
+      <w:r>
+        <w:t>e turned into an electromagnet.</w:t>
+      </w:r>
+      <w:r>
+        <w:br/>
+      </w:r>
+      <w:r>
+        <w:t>Disconnecting one of the wires from the battery will cause the nail to lose its magnetism again.</w:t>
+      </w:r>
+    </w:p>
+    <w:p>
+      <w:pPr>
+        <w:ind w:left="360"/>
+      </w:pPr>
+    </w:p>
+    <w:p>
+      <w:pPr>
+        <w:pStyle w:val="ListParagraph"/>
+        <w:numPr>
+          <w:ilvl w:val="0"/>
+          <w:numId w:val="2"/>
+        </w:numPr>
+        <w:ind w:left="360"/>
+      </w:pPr>
+      <w:r>
+        <w:rPr>
+          <w:b/>
+        </w:rPr>
+        <w:t>When finished, be sure to disconnect the battery</w:t>
+      </w:r>
+      <w:r>
+        <w:t>, so you can play again later.</w:t>
+      </w:r>
+      <w:r>
+        <w:br/>
+      </w:r>
+      <w:r>
+        <w:t>Leave it disconnected when not playing</w:t>
+      </w:r>
+      <w:r>
+        <w:t xml:space="preserve"> so you don’t drain the battery.</w:t>
+      </w:r>
+      <w:bookmarkStart w:id="0" w:name="_GoBack"/>
+      <w:bookmarkEnd w:id="0"/>
     </w:p>
     <w:sectPr>
-      <w:footerReference w:type="default" r:id="rId14"/>
+      <w:footerReference w:type="default" r:id="rId16"/>
       <w:pgSz w:w="12240" w:h="15840"/>
       <w:pgMar w:top="720" w:right="720" w:bottom="720" w:left="720" w:header="720" w:footer="720" w:gutter="0"/>
       <w:cols w:space="720"/>
@@ -1526,6 +2035,25 @@
     <w:name w:val="Normal"/>
     <w:qFormat/>
   </w:style>
+  <w:style w:type="paragraph" w:styleId="Heading2">
+    <w:name w:val="heading 2"/>
+    <w:basedOn w:val="Normal"/>
+    <w:link w:val="Heading2Char"/>
+    <w:uiPriority w:val="9"/>
+    <w:qFormat/>
+    <w:rsid w:val="00B106B3"/>
+    <w:pPr>
+      <w:spacing w:before="100" w:beforeAutospacing="1" w:after="100" w:afterAutospacing="1"/>
+      <w:outlineLvl w:val="1"/>
+    </w:pPr>
+    <w:rPr>
+      <w:rFonts w:ascii="Times New Roman" w:hAnsi="Times New Roman" w:cs="Times New Roman"/>
+      <w:b/>
+      <w:bCs/>
+      <w:sz w:val="36"/>
+      <w:szCs w:val="36"/>
+    </w:rPr>
+  </w:style>
   <w:style w:type="character" w:default="1" w:styleId="DefaultParagraphFont">
     <w:name w:val="Default Paragraph Font"/>
     <w:uiPriority w:val="1"/>
@@ -1638,6 +2166,20 @@
     <w:link w:val="Footer"/>
     <w:uiPriority w:val="99"/>
     <w:rsid w:val="00995127"/>
+  </w:style>
+  <w:style w:type="character" w:customStyle="1" w:styleId="Heading2Char">
+    <w:name w:val="Heading 2 Char"/>
+    <w:basedOn w:val="DefaultParagraphFont"/>
+    <w:link w:val="Heading2"/>
+    <w:uiPriority w:val="9"/>
+    <w:rsid w:val="00B106B3"/>
+    <w:rPr>
+      <w:rFonts w:ascii="Times New Roman" w:hAnsi="Times New Roman" w:cs="Times New Roman"/>
+      <w:b/>
+      <w:bCs/>
+      <w:sz w:val="36"/>
+      <w:szCs w:val="36"/>
+    </w:rPr>
   </w:style>
 </w:styles>
 </file>

</xml_diff>

<commit_message>
update with recommended wire sizing
</commit_message>
<xml_diff>
--- a/Magnets all around us - Instructions.docx
+++ b/Magnets all around us - Instructions.docx
@@ -301,6 +301,11 @@
       <w:r>
         <w:t>inch of insulation stripped off both ends</w:t>
       </w:r>
+      <w:r>
+        <w:t>. Preferably 22 or 24 AWG (gauge) wire.</w:t>
+      </w:r>
+      <w:bookmarkStart w:id="0" w:name="_GoBack"/>
+      <w:bookmarkEnd w:id="0"/>
     </w:p>
     <w:p>
       <w:pPr>
@@ -959,8 +964,6 @@
       <w:pPr>
         <w:ind w:left="450" w:hanging="450"/>
       </w:pPr>
-      <w:bookmarkStart w:id="0" w:name="_GoBack"/>
-      <w:bookmarkEnd w:id="0"/>
     </w:p>
     <w:p>
       <w:pPr>
@@ -974,11 +977,9 @@
       <w:pPr>
         <w:ind w:left="450" w:hanging="450"/>
       </w:pPr>
-      <w:proofErr w:type="gramStart"/>
       <w:r>
         <w:t>Continue on</w:t>
       </w:r>
-      <w:proofErr w:type="gramEnd"/>
       <w:r>
         <w:t xml:space="preserve"> the other side of the page. </w:t>
       </w:r>
@@ -1343,6 +1344,9 @@
         <w:ind w:left="360"/>
       </w:pPr>
       <w:r>
+        <w:rPr>
+          <w:noProof/>
+        </w:rPr>
         <w:drawing>
           <wp:anchor distT="0" distB="0" distL="114300" distR="114300" simplePos="0" relativeHeight="251669504" behindDoc="0" locked="0" layoutInCell="1" allowOverlap="1" wp14:anchorId="5B89A226" wp14:editId="64C8E84B">
             <wp:simplePos x="0" y="0"/>

</xml_diff>